<commit_message>
fjernet unittest og WPF
</commit_message>
<xml_diff>
--- a/08 Exercises/Exercise - Hospital Bed - Producer Consumer.docx
+++ b/08 Exercises/Exercise - Hospital Bed - Producer Consumer.docx
@@ -1,6 +1,6 @@
 
 <file path=word/document.xml><?xml version="1.0" encoding="utf-8"?>
-<w:document xmlns:wpc="http://schemas.microsoft.com/office/word/2010/wordprocessingCanvas" xmlns:cx="http://schemas.microsoft.com/office/drawing/2014/chartex" xmlns:cx1="http://schemas.microsoft.com/office/drawing/2015/9/8/chartex" xmlns:mc="http://schemas.openxmlformats.org/markup-compatibility/2006" xmlns:o="urn:schemas-microsoft-com:office:office" xmlns:r="http://schemas.openxmlformats.org/officeDocument/2006/relationships" xmlns:m="http://schemas.openxmlformats.org/officeDocument/2006/math" xmlns:v="urn:schemas-microsoft-com:vml" xmlns:wp14="http://schemas.microsoft.com/office/word/2010/wordprocessingDrawing" xmlns:wp="http://schemas.openxmlformats.org/drawingml/2006/wordprocessingDrawing" xmlns:w10="urn:schemas-microsoft-com:office:word" xmlns:w="http://schemas.openxmlformats.org/wordprocessingml/2006/main" xmlns:w14="http://schemas.microsoft.com/office/word/2010/wordml" xmlns:w15="http://schemas.microsoft.com/office/word/2012/wordml" xmlns:w16se="http://schemas.microsoft.com/office/word/2015/wordml/symex" xmlns:wpg="http://schemas.microsoft.com/office/word/2010/wordprocessingGroup" xmlns:wpi="http://schemas.microsoft.com/office/word/2010/wordprocessingInk" xmlns:wne="http://schemas.microsoft.com/office/word/2006/wordml" xmlns:wps="http://schemas.microsoft.com/office/word/2010/wordprocessingShape" mc:Ignorable="w14 w15 w16se wp14">
+<w:document xmlns:wpc="http://schemas.microsoft.com/office/word/2010/wordprocessingCanvas" xmlns:cx="http://schemas.microsoft.com/office/drawing/2014/chartex" xmlns:cx1="http://schemas.microsoft.com/office/drawing/2015/9/8/chartex" xmlns:cx2="http://schemas.microsoft.com/office/drawing/2015/10/21/chartex" xmlns:cx3="http://schemas.microsoft.com/office/drawing/2016/5/9/chartex" xmlns:cx4="http://schemas.microsoft.com/office/drawing/2016/5/10/chartex" xmlns:cx5="http://schemas.microsoft.com/office/drawing/2016/5/11/chartex" xmlns:cx6="http://schemas.microsoft.com/office/drawing/2016/5/12/chartex" xmlns:cx7="http://schemas.microsoft.com/office/drawing/2016/5/13/chartex" xmlns:cx8="http://schemas.microsoft.com/office/drawing/2016/5/14/chartex" xmlns:mc="http://schemas.openxmlformats.org/markup-compatibility/2006" xmlns:aink="http://schemas.microsoft.com/office/drawing/2016/ink" xmlns:am3d="http://schemas.microsoft.com/office/drawing/2017/model3d" xmlns:o="urn:schemas-microsoft-com:office:office" xmlns:oel="http://schemas.microsoft.com/office/2019/extlst" xmlns:r="http://schemas.openxmlformats.org/officeDocument/2006/relationships" xmlns:m="http://schemas.openxmlformats.org/officeDocument/2006/math" xmlns:v="urn:schemas-microsoft-com:vml" xmlns:wp14="http://schemas.microsoft.com/office/word/2010/wordprocessingDrawing" xmlns:wp="http://schemas.openxmlformats.org/drawingml/2006/wordprocessingDrawing" xmlns:w10="urn:schemas-microsoft-com:office:word" xmlns:w="http://schemas.openxmlformats.org/wordprocessingml/2006/main" xmlns:w14="http://schemas.microsoft.com/office/word/2010/wordml" xmlns:w15="http://schemas.microsoft.com/office/word/2012/wordml" xmlns:w16cex="http://schemas.microsoft.com/office/word/2018/wordml/cex" xmlns:w16cid="http://schemas.microsoft.com/office/word/2016/wordml/cid" xmlns:w16="http://schemas.microsoft.com/office/word/2018/wordml" xmlns:w16du="http://schemas.microsoft.com/office/word/2023/wordml/word16du" xmlns:w16sdtdh="http://schemas.microsoft.com/office/word/2020/wordml/sdtdatahash" xmlns:w16sdtfl="http://schemas.microsoft.com/office/word/2024/wordml/sdtformatlock" xmlns:w16se="http://schemas.microsoft.com/office/word/2015/wordml/symex" xmlns:wpg="http://schemas.microsoft.com/office/word/2010/wordprocessingGroup" xmlns:wpi="http://schemas.microsoft.com/office/word/2010/wordprocessingInk" xmlns:wne="http://schemas.microsoft.com/office/word/2006/wordml" xmlns:wps="http://schemas.microsoft.com/office/word/2010/wordprocessingShape" mc:Ignorable="w14 w15 w16se w16cid w16 w16cex w16sdtdh w16sdtfl w16du wp14">
   <w:body>
     <w:p>
       <w:pPr>
@@ -127,7 +127,21 @@
         <w:rPr>
           <w:lang w:val="en-US"/>
         </w:rPr>
-        <w:t>The caretakers at the hospital have trouble with patients leaving their beds, when they are not supposed to.</w:t>
+        <w:t xml:space="preserve">The caretakers at the hospital have trouble with patients leaving their </w:t>
+      </w:r>
+      <w:proofErr w:type="gramStart"/>
+      <w:r>
+        <w:rPr>
+          <w:lang w:val="en-US"/>
+        </w:rPr>
+        <w:t>beds,</w:t>
+      </w:r>
+      <w:proofErr w:type="gramEnd"/>
+      <w:r>
+        <w:rPr>
+          <w:lang w:val="en-US"/>
+        </w:rPr>
+        <w:t xml:space="preserve"> when they are not supposed to.</w:t>
       </w:r>
     </w:p>
     <w:p>
@@ -200,7 +214,21 @@
         <w:rPr>
           <w:lang w:val="en-US"/>
         </w:rPr>
-        <w:t>If the presence sensor detects, that there is no patient in the bed, alarm the caretakers using the buzzer.</w:t>
+        <w:t xml:space="preserve">If the presence sensor </w:t>
+      </w:r>
+      <w:proofErr w:type="gramStart"/>
+      <w:r>
+        <w:rPr>
+          <w:lang w:val="en-US"/>
+        </w:rPr>
+        <w:t>detects,</w:t>
+      </w:r>
+      <w:proofErr w:type="gramEnd"/>
+      <w:r>
+        <w:rPr>
+          <w:lang w:val="en-US"/>
+        </w:rPr>
+        <w:t xml:space="preserve"> that there is no patient in the bed, alarm the caretakers using the buzzer.</w:t>
       </w:r>
     </w:p>
     <w:p>
@@ -258,7 +286,21 @@
         <w:rPr>
           <w:lang w:val="en-US"/>
         </w:rPr>
-        <w:t>Create a UML class diagram and any other diagrams, you find relevant for the design.</w:t>
+        <w:t xml:space="preserve">Create a UML class diagram and any other </w:t>
+      </w:r>
+      <w:proofErr w:type="gramStart"/>
+      <w:r>
+        <w:rPr>
+          <w:lang w:val="en-US"/>
+        </w:rPr>
+        <w:t>diagrams,</w:t>
+      </w:r>
+      <w:proofErr w:type="gramEnd"/>
+      <w:r>
+        <w:rPr>
+          <w:lang w:val="en-US"/>
+        </w:rPr>
+        <w:t xml:space="preserve"> you find relevant for the design.</w:t>
       </w:r>
     </w:p>
     <w:p>
@@ -343,17 +385,29 @@
         <w:rPr>
           <w:lang w:val="en-US"/>
         </w:rPr>
-        <w:t xml:space="preserve"> you have to ask the sensor if a patient is present. </w:t>
-      </w:r>
-    </w:p>
-    <w:p>
-      <w:pPr>
-        <w:rPr>
-          <w:lang w:val="en-US"/>
-        </w:rPr>
-      </w:pPr>
-      <w:bookmarkStart w:id="0" w:name="_GoBack"/>
-      <w:bookmarkEnd w:id="0"/>
+        <w:t xml:space="preserve"> you </w:t>
+      </w:r>
+      <w:proofErr w:type="gramStart"/>
+      <w:r>
+        <w:rPr>
+          <w:lang w:val="en-US"/>
+        </w:rPr>
+        <w:t>have to</w:t>
+      </w:r>
+      <w:proofErr w:type="gramEnd"/>
+      <w:r>
+        <w:rPr>
+          <w:lang w:val="en-US"/>
+        </w:rPr>
+        <w:t xml:space="preserve"> ask the sensor if a patient is present. </w:t>
+      </w:r>
+    </w:p>
+    <w:p>
+      <w:pPr>
+        <w:rPr>
+          <w:lang w:val="en-US"/>
+        </w:rPr>
+      </w:pPr>
       <w:r>
         <w:rPr>
           <w:lang w:val="en-US"/>
@@ -406,7 +460,21 @@
         <w:rPr>
           <w:lang w:val="en-US"/>
         </w:rPr>
-        <w:t xml:space="preserve">A test has shown, that the sensor sometimes provides false values, </w:t>
+        <w:t xml:space="preserve">A test has </w:t>
+      </w:r>
+      <w:proofErr w:type="gramStart"/>
+      <w:r>
+        <w:rPr>
+          <w:lang w:val="en-US"/>
+        </w:rPr>
+        <w:t>shown,</w:t>
+      </w:r>
+      <w:proofErr w:type="gramEnd"/>
+      <w:r>
+        <w:rPr>
+          <w:lang w:val="en-US"/>
+        </w:rPr>
+        <w:t xml:space="preserve"> that the sensor sometimes provides false values, </w:t>
       </w:r>
       <w:r>
         <w:rPr>
@@ -418,20 +486,48 @@
         <w:rPr>
           <w:lang w:val="en-US"/>
         </w:rPr>
-        <w:t xml:space="preserve"> occasionally it reports false, even though a patient is in the bed.</w:t>
-      </w:r>
-    </w:p>
-    <w:p>
-      <w:pPr>
-        <w:rPr>
-          <w:lang w:val="en-US"/>
-        </w:rPr>
-      </w:pPr>
-      <w:r>
-        <w:rPr>
-          <w:lang w:val="en-US"/>
-        </w:rPr>
-        <w:t xml:space="preserve">As an engineer, you know that you sometimes have to filter your input signals. </w:t>
+        <w:t xml:space="preserve"> occasionally it reports false, even though a patient is in </w:t>
+      </w:r>
+      <w:proofErr w:type="gramStart"/>
+      <w:r>
+        <w:rPr>
+          <w:lang w:val="en-US"/>
+        </w:rPr>
+        <w:t>the bed</w:t>
+      </w:r>
+      <w:proofErr w:type="gramEnd"/>
+      <w:r>
+        <w:rPr>
+          <w:lang w:val="en-US"/>
+        </w:rPr>
+        <w:t>.</w:t>
+      </w:r>
+    </w:p>
+    <w:p>
+      <w:pPr>
+        <w:rPr>
+          <w:lang w:val="en-US"/>
+        </w:rPr>
+      </w:pPr>
+      <w:r>
+        <w:rPr>
+          <w:lang w:val="en-US"/>
+        </w:rPr>
+        <w:t xml:space="preserve">As an engineer, you know that you sometimes </w:t>
+      </w:r>
+      <w:proofErr w:type="gramStart"/>
+      <w:r>
+        <w:rPr>
+          <w:lang w:val="en-US"/>
+        </w:rPr>
+        <w:t>have to</w:t>
+      </w:r>
+      <w:proofErr w:type="gramEnd"/>
+      <w:r>
+        <w:rPr>
+          <w:lang w:val="en-US"/>
+        </w:rPr>
+        <w:t xml:space="preserve"> filter your input signals. </w:t>
       </w:r>
       <w:r>
         <w:rPr>
@@ -494,55 +590,6 @@
           <w:lang w:val="en-US"/>
         </w:rPr>
         <w:t>Exercise 4:</w:t>
-      </w:r>
-    </w:p>
-    <w:p>
-      <w:pPr>
-        <w:rPr>
-          <w:lang w:val="en-US"/>
-        </w:rPr>
-      </w:pPr>
-      <w:r>
-        <w:rPr>
-          <w:lang w:val="en-US"/>
-        </w:rPr>
-        <w:t>Create a Unit test project in your C# solution. Add a unit test for you filter class, and make sure you test cases where the patient is in bed and out of bed, but also when there are changes from one state to another.</w:t>
-      </w:r>
-    </w:p>
-    <w:p>
-      <w:pPr>
-        <w:rPr>
-          <w:lang w:val="en-US"/>
-        </w:rPr>
-      </w:pPr>
-    </w:p>
-    <w:p>
-      <w:pPr>
-        <w:rPr>
-          <w:b/>
-          <w:lang w:val="en-US"/>
-        </w:rPr>
-      </w:pPr>
-      <w:r>
-        <w:rPr>
-          <w:b/>
-          <w:lang w:val="en-US"/>
-        </w:rPr>
-        <w:t xml:space="preserve">Exercise </w:t>
-      </w:r>
-      <w:r>
-        <w:rPr>
-          <w:b/>
-          <w:lang w:val="en-US"/>
-        </w:rPr>
-        <w:t>5</w:t>
-      </w:r>
-      <w:r>
-        <w:rPr>
-          <w:b/>
-          <w:lang w:val="en-US"/>
-        </w:rPr>
-        <w:t>:</w:t>
       </w:r>
     </w:p>
     <w:p>
@@ -605,294 +652,13 @@
       <w:pPr>
         <w:spacing w:after="200" w:line="276" w:lineRule="auto"/>
         <w:rPr>
-          <w:i/>
-          <w:lang w:val="en-US"/>
-        </w:rPr>
-      </w:pPr>
-      <w:r>
-        <w:rPr>
-          <w:lang w:val="en-US"/>
-        </w:rPr>
-        <w:br w:type="page"/>
-      </w:r>
-      <w:r>
-        <w:rPr>
-          <w:i/>
-          <w:sz w:val="28"/>
-          <w:lang w:val="en-US"/>
-        </w:rPr>
-        <w:lastRenderedPageBreak/>
-        <w:t>The next exercises can be solved if you want to practice WPF.</w:t>
-      </w:r>
-    </w:p>
-    <w:p>
-      <w:pPr>
-        <w:rPr>
-          <w:lang w:val="en-US"/>
-        </w:rPr>
-      </w:pPr>
-      <w:r>
-        <w:rPr>
-          <w:lang w:val="en-US"/>
-        </w:rPr>
-        <w:t>The service technicians who work on the beds have found, that both sensors and buzzers become defective.</w:t>
-      </w:r>
-    </w:p>
-    <w:p>
-      <w:pPr>
-        <w:rPr>
-          <w:lang w:val="en-US"/>
-        </w:rPr>
-      </w:pPr>
-      <w:r>
-        <w:rPr>
-          <w:lang w:val="en-US"/>
-        </w:rPr>
-        <w:t xml:space="preserve">They would really like a </w:t>
-      </w:r>
-      <w:r>
-        <w:rPr>
-          <w:lang w:val="en-US"/>
-        </w:rPr>
-        <w:t>WPF</w:t>
-      </w:r>
-      <w:r>
-        <w:rPr>
-          <w:lang w:val="en-US"/>
-        </w:rPr>
-        <w:t xml:space="preserve"> program, which shows if the buzzer is supposed to be buzzing.</w:t>
-      </w:r>
-    </w:p>
-    <w:p>
-      <w:pPr>
-        <w:rPr>
-          <w:lang w:val="en-US"/>
-        </w:rPr>
-      </w:pPr>
-    </w:p>
-    <w:p>
-      <w:pPr>
-        <w:rPr>
-          <w:lang w:val="en-US"/>
-        </w:rPr>
-      </w:pPr>
-      <w:r>
-        <w:rPr>
-          <w:lang w:val="en-US"/>
-        </w:rPr>
-        <w:t>It could just look something like this:</w:t>
-      </w:r>
-    </w:p>
-    <w:p>
-      <w:pPr>
-        <w:rPr>
-          <w:lang w:val="en-US"/>
-        </w:rPr>
-      </w:pPr>
-    </w:p>
-    <w:p>
-      <w:pPr>
-        <w:rPr>
-          <w:lang w:val="en-US"/>
-        </w:rPr>
-      </w:pPr>
-      <w:r>
-        <w:rPr>
-          <w:noProof/>
-          <w:lang w:eastAsia="da-DK"/>
-        </w:rPr>
-        <w:drawing>
-          <wp:inline distT="0" distB="0" distL="0" distR="0" wp14:anchorId="4D65BDF7" wp14:editId="53357B54">
-            <wp:extent cx="1473200" cy="663326"/>
-            <wp:effectExtent l="0" t="0" r="0" b="3810"/>
-            <wp:docPr id="1" name="Picture 1"/>
-            <wp:cNvGraphicFramePr>
-              <a:graphicFrameLocks xmlns:a="http://schemas.openxmlformats.org/drawingml/2006/main" noChangeAspect="1"/>
-            </wp:cNvGraphicFramePr>
-            <a:graphic xmlns:a="http://schemas.openxmlformats.org/drawingml/2006/main">
-              <a:graphicData uri="http://schemas.openxmlformats.org/drawingml/2006/picture">
-                <pic:pic xmlns:pic="http://schemas.openxmlformats.org/drawingml/2006/picture">
-                  <pic:nvPicPr>
-                    <pic:cNvPr id="1" name=""/>
-                    <pic:cNvPicPr/>
-                  </pic:nvPicPr>
-                  <pic:blipFill>
-                    <a:blip r:embed="rId7"/>
-                    <a:stretch>
-                      <a:fillRect/>
-                    </a:stretch>
-                  </pic:blipFill>
-                  <pic:spPr>
-                    <a:xfrm>
-                      <a:off x="0" y="0"/>
-                      <a:ext cx="1489462" cy="670648"/>
-                    </a:xfrm>
-                    <a:prstGeom prst="rect">
-                      <a:avLst/>
-                    </a:prstGeom>
-                  </pic:spPr>
-                </pic:pic>
-              </a:graphicData>
-            </a:graphic>
-          </wp:inline>
-        </w:drawing>
-      </w:r>
-    </w:p>
-    <w:p>
-      <w:pPr>
-        <w:pBdr>
-          <w:bottom w:val="single" w:sz="6" w:space="1" w:color="auto"/>
-        </w:pBdr>
-        <w:rPr>
-          <w:lang w:val="en-US"/>
-        </w:rPr>
-      </w:pPr>
-    </w:p>
-    <w:p>
-      <w:pPr>
-        <w:rPr>
-          <w:lang w:val="en-US"/>
-        </w:rPr>
-      </w:pPr>
-    </w:p>
-    <w:p>
-      <w:pPr>
-        <w:rPr>
-          <w:b/>
-          <w:lang w:val="en-US"/>
-        </w:rPr>
-      </w:pPr>
-      <w:r>
-        <w:rPr>
-          <w:b/>
-          <w:lang w:val="en-US"/>
-        </w:rPr>
-        <w:t>Exercise 5:</w:t>
-      </w:r>
-    </w:p>
-    <w:p>
-      <w:pPr>
-        <w:rPr>
-          <w:lang w:val="en-US"/>
-        </w:rPr>
-      </w:pPr>
-      <w:r>
-        <w:rPr>
-          <w:lang w:val="en-US"/>
-        </w:rPr>
-        <w:t xml:space="preserve">Design a </w:t>
-      </w:r>
-      <w:r>
-        <w:rPr>
-          <w:lang w:val="en-US"/>
-        </w:rPr>
-        <w:t>WPF</w:t>
-      </w:r>
-      <w:r>
-        <w:rPr>
-          <w:lang w:val="en-US"/>
-        </w:rPr>
-        <w:t xml:space="preserve"> program, which shows the buzzer state.</w:t>
-      </w:r>
-    </w:p>
-    <w:p>
-      <w:pPr>
-        <w:rPr>
-          <w:lang w:val="en-US"/>
-        </w:rPr>
-      </w:pPr>
-      <w:r>
-        <w:rPr>
-          <w:lang w:val="en-US"/>
-        </w:rPr>
-        <w:t>You can probably re-use a lot of the console application from exercise 1 to 4.</w:t>
-      </w:r>
-    </w:p>
-    <w:p>
-      <w:pPr>
-        <w:rPr>
-          <w:lang w:val="en-US"/>
-        </w:rPr>
-      </w:pPr>
-    </w:p>
-    <w:p>
-      <w:pPr>
-        <w:rPr>
-          <w:b/>
-          <w:lang w:val="en-US"/>
-        </w:rPr>
-      </w:pPr>
-      <w:r>
-        <w:rPr>
-          <w:b/>
-          <w:lang w:val="en-US"/>
-        </w:rPr>
-        <w:t>Exercise 6:</w:t>
-      </w:r>
-    </w:p>
-    <w:p>
-      <w:pPr>
-        <w:rPr>
-          <w:lang w:val="en-US"/>
-        </w:rPr>
-      </w:pPr>
-      <w:r>
-        <w:rPr>
-          <w:lang w:val="en-US"/>
-        </w:rPr>
-        <w:t xml:space="preserve">Implement your design as a </w:t>
-      </w:r>
-      <w:r>
-        <w:rPr>
-          <w:lang w:val="en-US"/>
-        </w:rPr>
-        <w:t>WPF</w:t>
-      </w:r>
-      <w:r>
-        <w:rPr>
-          <w:lang w:val="en-US"/>
-        </w:rPr>
-        <w:t xml:space="preserve"> application.</w:t>
-      </w:r>
-    </w:p>
-    <w:p>
-      <w:pPr>
-        <w:rPr>
-          <w:lang w:val="en-US"/>
-        </w:rPr>
-      </w:pPr>
-    </w:p>
-    <w:p>
-      <w:pPr>
-        <w:rPr>
-          <w:b/>
-          <w:lang w:val="en-US"/>
-        </w:rPr>
-      </w:pPr>
-      <w:r>
-        <w:rPr>
-          <w:b/>
-          <w:lang w:val="en-US"/>
-        </w:rPr>
-        <w:t>Exercise 7:</w:t>
-      </w:r>
-    </w:p>
-    <w:p>
-      <w:pPr>
-        <w:rPr>
-          <w:lang w:val="en-US"/>
-        </w:rPr>
-      </w:pPr>
-      <w:r>
-        <w:rPr>
-          <w:lang w:val="en-US"/>
-        </w:rPr>
-        <w:t>Add a counter, which counts how many times the buzzer state has changed.</w:t>
-      </w:r>
+          <w:lang w:val="en-US"/>
+        </w:rPr>
+      </w:pPr>
     </w:p>
     <w:sectPr>
-      <w:headerReference w:type="default" r:id="rId8"/>
-      <w:footerReference w:type="default" r:id="rId9"/>
+      <w:headerReference w:type="default" r:id="rId7"/>
+      <w:footerReference w:type="default" r:id="rId8"/>
       <w:pgSz w:w="11906" w:h="16838"/>
       <w:pgMar w:top="1560" w:right="1134" w:bottom="851" w:left="1134" w:header="708" w:footer="271" w:gutter="0"/>
       <w:cols w:space="708"/>
@@ -903,7 +669,7 @@
 </file>
 
 <file path=word/endnotes.xml><?xml version="1.0" encoding="utf-8"?>
-<w:endnotes xmlns:wpc="http://schemas.microsoft.com/office/word/2010/wordprocessingCanvas" xmlns:cx="http://schemas.microsoft.com/office/drawing/2014/chartex" xmlns:cx1="http://schemas.microsoft.com/office/drawing/2015/9/8/chartex" xmlns:mc="http://schemas.openxmlformats.org/markup-compatibility/2006" xmlns:o="urn:schemas-microsoft-com:office:office" xmlns:r="http://schemas.openxmlformats.org/officeDocument/2006/relationships" xmlns:m="http://schemas.openxmlformats.org/officeDocument/2006/math" xmlns:v="urn:schemas-microsoft-com:vml" xmlns:wp14="http://schemas.microsoft.com/office/word/2010/wordprocessingDrawing" xmlns:wp="http://schemas.openxmlformats.org/drawingml/2006/wordprocessingDrawing" xmlns:w10="urn:schemas-microsoft-com:office:word" xmlns:w="http://schemas.openxmlformats.org/wordprocessingml/2006/main" xmlns:w14="http://schemas.microsoft.com/office/word/2010/wordml" xmlns:w15="http://schemas.microsoft.com/office/word/2012/wordml" xmlns:w16se="http://schemas.microsoft.com/office/word/2015/wordml/symex" xmlns:wpg="http://schemas.microsoft.com/office/word/2010/wordprocessingGroup" xmlns:wpi="http://schemas.microsoft.com/office/word/2010/wordprocessingInk" xmlns:wne="http://schemas.microsoft.com/office/word/2006/wordml" xmlns:wps="http://schemas.microsoft.com/office/word/2010/wordprocessingShape" mc:Ignorable="w14 w15 w16se wp14">
+<w:endnotes xmlns:wpc="http://schemas.microsoft.com/office/word/2010/wordprocessingCanvas" xmlns:cx="http://schemas.microsoft.com/office/drawing/2014/chartex" xmlns:cx1="http://schemas.microsoft.com/office/drawing/2015/9/8/chartex" xmlns:cx2="http://schemas.microsoft.com/office/drawing/2015/10/21/chartex" xmlns:cx3="http://schemas.microsoft.com/office/drawing/2016/5/9/chartex" xmlns:cx4="http://schemas.microsoft.com/office/drawing/2016/5/10/chartex" xmlns:cx5="http://schemas.microsoft.com/office/drawing/2016/5/11/chartex" xmlns:cx6="http://schemas.microsoft.com/office/drawing/2016/5/12/chartex" xmlns:cx7="http://schemas.microsoft.com/office/drawing/2016/5/13/chartex" xmlns:cx8="http://schemas.microsoft.com/office/drawing/2016/5/14/chartex" xmlns:mc="http://schemas.openxmlformats.org/markup-compatibility/2006" xmlns:aink="http://schemas.microsoft.com/office/drawing/2016/ink" xmlns:am3d="http://schemas.microsoft.com/office/drawing/2017/model3d" xmlns:o="urn:schemas-microsoft-com:office:office" xmlns:oel="http://schemas.microsoft.com/office/2019/extlst" xmlns:r="http://schemas.openxmlformats.org/officeDocument/2006/relationships" xmlns:m="http://schemas.openxmlformats.org/officeDocument/2006/math" xmlns:v="urn:schemas-microsoft-com:vml" xmlns:wp14="http://schemas.microsoft.com/office/word/2010/wordprocessingDrawing" xmlns:wp="http://schemas.openxmlformats.org/drawingml/2006/wordprocessingDrawing" xmlns:w10="urn:schemas-microsoft-com:office:word" xmlns:w="http://schemas.openxmlformats.org/wordprocessingml/2006/main" xmlns:w14="http://schemas.microsoft.com/office/word/2010/wordml" xmlns:w15="http://schemas.microsoft.com/office/word/2012/wordml" xmlns:w16cex="http://schemas.microsoft.com/office/word/2018/wordml/cex" xmlns:w16cid="http://schemas.microsoft.com/office/word/2016/wordml/cid" xmlns:w16="http://schemas.microsoft.com/office/word/2018/wordml" xmlns:w16du="http://schemas.microsoft.com/office/word/2023/wordml/word16du" xmlns:w16sdtdh="http://schemas.microsoft.com/office/word/2020/wordml/sdtdatahash" xmlns:w16sdtfl="http://schemas.microsoft.com/office/word/2024/wordml/sdtformatlock" xmlns:w16se="http://schemas.microsoft.com/office/word/2015/wordml/symex" xmlns:wpg="http://schemas.microsoft.com/office/word/2010/wordprocessingGroup" xmlns:wpi="http://schemas.microsoft.com/office/word/2010/wordprocessingInk" xmlns:wne="http://schemas.microsoft.com/office/word/2006/wordml" xmlns:wps="http://schemas.microsoft.com/office/word/2010/wordprocessingShape" mc:Ignorable="w14 w15 w16se w16cid w16 w16cex w16sdtdh w16sdtfl w16du wp14">
   <w:endnote w:type="separator" w:id="-1">
     <w:p>
       <w:r>
@@ -922,7 +688,7 @@
 </file>
 
 <file path=word/footer1.xml><?xml version="1.0" encoding="utf-8"?>
-<w:ftr xmlns:wpc="http://schemas.microsoft.com/office/word/2010/wordprocessingCanvas" xmlns:cx="http://schemas.microsoft.com/office/drawing/2014/chartex" xmlns:cx1="http://schemas.microsoft.com/office/drawing/2015/9/8/chartex" xmlns:mc="http://schemas.openxmlformats.org/markup-compatibility/2006" xmlns:o="urn:schemas-microsoft-com:office:office" xmlns:r="http://schemas.openxmlformats.org/officeDocument/2006/relationships" xmlns:m="http://schemas.openxmlformats.org/officeDocument/2006/math" xmlns:v="urn:schemas-microsoft-com:vml" xmlns:wp14="http://schemas.microsoft.com/office/word/2010/wordprocessingDrawing" xmlns:wp="http://schemas.openxmlformats.org/drawingml/2006/wordprocessingDrawing" xmlns:w10="urn:schemas-microsoft-com:office:word" xmlns:w="http://schemas.openxmlformats.org/wordprocessingml/2006/main" xmlns:w14="http://schemas.microsoft.com/office/word/2010/wordml" xmlns:w15="http://schemas.microsoft.com/office/word/2012/wordml" xmlns:w16se="http://schemas.microsoft.com/office/word/2015/wordml/symex" xmlns:wpg="http://schemas.microsoft.com/office/word/2010/wordprocessingGroup" xmlns:wpi="http://schemas.microsoft.com/office/word/2010/wordprocessingInk" xmlns:wne="http://schemas.microsoft.com/office/word/2006/wordml" xmlns:wps="http://schemas.microsoft.com/office/word/2010/wordprocessingShape" mc:Ignorable="w14 w15 w16se wp14">
+<w:ftr xmlns:wpc="http://schemas.microsoft.com/office/word/2010/wordprocessingCanvas" xmlns:cx="http://schemas.microsoft.com/office/drawing/2014/chartex" xmlns:cx1="http://schemas.microsoft.com/office/drawing/2015/9/8/chartex" xmlns:cx2="http://schemas.microsoft.com/office/drawing/2015/10/21/chartex" xmlns:cx3="http://schemas.microsoft.com/office/drawing/2016/5/9/chartex" xmlns:cx4="http://schemas.microsoft.com/office/drawing/2016/5/10/chartex" xmlns:cx5="http://schemas.microsoft.com/office/drawing/2016/5/11/chartex" xmlns:cx6="http://schemas.microsoft.com/office/drawing/2016/5/12/chartex" xmlns:cx7="http://schemas.microsoft.com/office/drawing/2016/5/13/chartex" xmlns:cx8="http://schemas.microsoft.com/office/drawing/2016/5/14/chartex" xmlns:mc="http://schemas.openxmlformats.org/markup-compatibility/2006" xmlns:aink="http://schemas.microsoft.com/office/drawing/2016/ink" xmlns:am3d="http://schemas.microsoft.com/office/drawing/2017/model3d" xmlns:o="urn:schemas-microsoft-com:office:office" xmlns:oel="http://schemas.microsoft.com/office/2019/extlst" xmlns:r="http://schemas.openxmlformats.org/officeDocument/2006/relationships" xmlns:m="http://schemas.openxmlformats.org/officeDocument/2006/math" xmlns:v="urn:schemas-microsoft-com:vml" xmlns:wp14="http://schemas.microsoft.com/office/word/2010/wordprocessingDrawing" xmlns:wp="http://schemas.openxmlformats.org/drawingml/2006/wordprocessingDrawing" xmlns:w10="urn:schemas-microsoft-com:office:word" xmlns:w="http://schemas.openxmlformats.org/wordprocessingml/2006/main" xmlns:w14="http://schemas.microsoft.com/office/word/2010/wordml" xmlns:w15="http://schemas.microsoft.com/office/word/2012/wordml" xmlns:w16cex="http://schemas.microsoft.com/office/word/2018/wordml/cex" xmlns:w16cid="http://schemas.microsoft.com/office/word/2016/wordml/cid" xmlns:w16="http://schemas.microsoft.com/office/word/2018/wordml" xmlns:w16du="http://schemas.microsoft.com/office/word/2023/wordml/word16du" xmlns:w16sdtdh="http://schemas.microsoft.com/office/word/2020/wordml/sdtdatahash" xmlns:w16sdtfl="http://schemas.microsoft.com/office/word/2024/wordml/sdtformatlock" xmlns:w16se="http://schemas.microsoft.com/office/word/2015/wordml/symex" xmlns:wpg="http://schemas.microsoft.com/office/word/2010/wordprocessingGroup" xmlns:wpi="http://schemas.microsoft.com/office/word/2010/wordprocessingInk" xmlns:wne="http://schemas.microsoft.com/office/word/2006/wordml" xmlns:wps="http://schemas.microsoft.com/office/word/2010/wordprocessingShape" mc:Ignorable="w14 w15 w16se w16cid w16 w16cex w16sdtdh w16sdtfl w16du wp14">
   <w:sdt>
     <w:sdtPr>
       <w:rPr>
@@ -1088,7 +854,7 @@
 </file>
 
 <file path=word/footnotes.xml><?xml version="1.0" encoding="utf-8"?>
-<w:footnotes xmlns:wpc="http://schemas.microsoft.com/office/word/2010/wordprocessingCanvas" xmlns:cx="http://schemas.microsoft.com/office/drawing/2014/chartex" xmlns:cx1="http://schemas.microsoft.com/office/drawing/2015/9/8/chartex" xmlns:mc="http://schemas.openxmlformats.org/markup-compatibility/2006" xmlns:o="urn:schemas-microsoft-com:office:office" xmlns:r="http://schemas.openxmlformats.org/officeDocument/2006/relationships" xmlns:m="http://schemas.openxmlformats.org/officeDocument/2006/math" xmlns:v="urn:schemas-microsoft-com:vml" xmlns:wp14="http://schemas.microsoft.com/office/word/2010/wordprocessingDrawing" xmlns:wp="http://schemas.openxmlformats.org/drawingml/2006/wordprocessingDrawing" xmlns:w10="urn:schemas-microsoft-com:office:word" xmlns:w="http://schemas.openxmlformats.org/wordprocessingml/2006/main" xmlns:w14="http://schemas.microsoft.com/office/word/2010/wordml" xmlns:w15="http://schemas.microsoft.com/office/word/2012/wordml" xmlns:w16se="http://schemas.microsoft.com/office/word/2015/wordml/symex" xmlns:wpg="http://schemas.microsoft.com/office/word/2010/wordprocessingGroup" xmlns:wpi="http://schemas.microsoft.com/office/word/2010/wordprocessingInk" xmlns:wne="http://schemas.microsoft.com/office/word/2006/wordml" xmlns:wps="http://schemas.microsoft.com/office/word/2010/wordprocessingShape" mc:Ignorable="w14 w15 w16se wp14">
+<w:footnotes xmlns:wpc="http://schemas.microsoft.com/office/word/2010/wordprocessingCanvas" xmlns:cx="http://schemas.microsoft.com/office/drawing/2014/chartex" xmlns:cx1="http://schemas.microsoft.com/office/drawing/2015/9/8/chartex" xmlns:cx2="http://schemas.microsoft.com/office/drawing/2015/10/21/chartex" xmlns:cx3="http://schemas.microsoft.com/office/drawing/2016/5/9/chartex" xmlns:cx4="http://schemas.microsoft.com/office/drawing/2016/5/10/chartex" xmlns:cx5="http://schemas.microsoft.com/office/drawing/2016/5/11/chartex" xmlns:cx6="http://schemas.microsoft.com/office/drawing/2016/5/12/chartex" xmlns:cx7="http://schemas.microsoft.com/office/drawing/2016/5/13/chartex" xmlns:cx8="http://schemas.microsoft.com/office/drawing/2016/5/14/chartex" xmlns:mc="http://schemas.openxmlformats.org/markup-compatibility/2006" xmlns:aink="http://schemas.microsoft.com/office/drawing/2016/ink" xmlns:am3d="http://schemas.microsoft.com/office/drawing/2017/model3d" xmlns:o="urn:schemas-microsoft-com:office:office" xmlns:oel="http://schemas.microsoft.com/office/2019/extlst" xmlns:r="http://schemas.openxmlformats.org/officeDocument/2006/relationships" xmlns:m="http://schemas.openxmlformats.org/officeDocument/2006/math" xmlns:v="urn:schemas-microsoft-com:vml" xmlns:wp14="http://schemas.microsoft.com/office/word/2010/wordprocessingDrawing" xmlns:wp="http://schemas.openxmlformats.org/drawingml/2006/wordprocessingDrawing" xmlns:w10="urn:schemas-microsoft-com:office:word" xmlns:w="http://schemas.openxmlformats.org/wordprocessingml/2006/main" xmlns:w14="http://schemas.microsoft.com/office/word/2010/wordml" xmlns:w15="http://schemas.microsoft.com/office/word/2012/wordml" xmlns:w16cex="http://schemas.microsoft.com/office/word/2018/wordml/cex" xmlns:w16cid="http://schemas.microsoft.com/office/word/2016/wordml/cid" xmlns:w16="http://schemas.microsoft.com/office/word/2018/wordml" xmlns:w16du="http://schemas.microsoft.com/office/word/2023/wordml/word16du" xmlns:w16sdtdh="http://schemas.microsoft.com/office/word/2020/wordml/sdtdatahash" xmlns:w16sdtfl="http://schemas.microsoft.com/office/word/2024/wordml/sdtformatlock" xmlns:w16se="http://schemas.microsoft.com/office/word/2015/wordml/symex" xmlns:wpg="http://schemas.microsoft.com/office/word/2010/wordprocessingGroup" xmlns:wpi="http://schemas.microsoft.com/office/word/2010/wordprocessingInk" xmlns:wne="http://schemas.microsoft.com/office/word/2006/wordml" xmlns:wps="http://schemas.microsoft.com/office/word/2010/wordprocessingShape" mc:Ignorable="w14 w15 w16se w16cid w16 w16cex w16sdtdh w16sdtfl w16du wp14">
   <w:footnote w:type="separator" w:id="-1">
     <w:p>
       <w:r>
@@ -1107,7 +873,7 @@
 </file>
 
 <file path=word/header1.xml><?xml version="1.0" encoding="utf-8"?>
-<w:hdr xmlns:wpc="http://schemas.microsoft.com/office/word/2010/wordprocessingCanvas" xmlns:cx="http://schemas.microsoft.com/office/drawing/2014/chartex" xmlns:cx1="http://schemas.microsoft.com/office/drawing/2015/9/8/chartex" xmlns:mc="http://schemas.openxmlformats.org/markup-compatibility/2006" xmlns:o="urn:schemas-microsoft-com:office:office" xmlns:r="http://schemas.openxmlformats.org/officeDocument/2006/relationships" xmlns:m="http://schemas.openxmlformats.org/officeDocument/2006/math" xmlns:v="urn:schemas-microsoft-com:vml" xmlns:wp14="http://schemas.microsoft.com/office/word/2010/wordprocessingDrawing" xmlns:wp="http://schemas.openxmlformats.org/drawingml/2006/wordprocessingDrawing" xmlns:w10="urn:schemas-microsoft-com:office:word" xmlns:w="http://schemas.openxmlformats.org/wordprocessingml/2006/main" xmlns:w14="http://schemas.microsoft.com/office/word/2010/wordml" xmlns:w15="http://schemas.microsoft.com/office/word/2012/wordml" xmlns:w16se="http://schemas.microsoft.com/office/word/2015/wordml/symex" xmlns:wpg="http://schemas.microsoft.com/office/word/2010/wordprocessingGroup" xmlns:wpi="http://schemas.microsoft.com/office/word/2010/wordprocessingInk" xmlns:wne="http://schemas.microsoft.com/office/word/2006/wordml" xmlns:wps="http://schemas.microsoft.com/office/word/2010/wordprocessingShape" mc:Ignorable="w14 w15 w16se wp14">
+<w:hdr xmlns:wpc="http://schemas.microsoft.com/office/word/2010/wordprocessingCanvas" xmlns:cx="http://schemas.microsoft.com/office/drawing/2014/chartex" xmlns:cx1="http://schemas.microsoft.com/office/drawing/2015/9/8/chartex" xmlns:cx2="http://schemas.microsoft.com/office/drawing/2015/10/21/chartex" xmlns:cx3="http://schemas.microsoft.com/office/drawing/2016/5/9/chartex" xmlns:cx4="http://schemas.microsoft.com/office/drawing/2016/5/10/chartex" xmlns:cx5="http://schemas.microsoft.com/office/drawing/2016/5/11/chartex" xmlns:cx6="http://schemas.microsoft.com/office/drawing/2016/5/12/chartex" xmlns:cx7="http://schemas.microsoft.com/office/drawing/2016/5/13/chartex" xmlns:cx8="http://schemas.microsoft.com/office/drawing/2016/5/14/chartex" xmlns:mc="http://schemas.openxmlformats.org/markup-compatibility/2006" xmlns:aink="http://schemas.microsoft.com/office/drawing/2016/ink" xmlns:am3d="http://schemas.microsoft.com/office/drawing/2017/model3d" xmlns:o="urn:schemas-microsoft-com:office:office" xmlns:oel="http://schemas.microsoft.com/office/2019/extlst" xmlns:r="http://schemas.openxmlformats.org/officeDocument/2006/relationships" xmlns:m="http://schemas.openxmlformats.org/officeDocument/2006/math" xmlns:v="urn:schemas-microsoft-com:vml" xmlns:wp14="http://schemas.microsoft.com/office/word/2010/wordprocessingDrawing" xmlns:wp="http://schemas.openxmlformats.org/drawingml/2006/wordprocessingDrawing" xmlns:w10="urn:schemas-microsoft-com:office:word" xmlns:w="http://schemas.openxmlformats.org/wordprocessingml/2006/main" xmlns:w14="http://schemas.microsoft.com/office/word/2010/wordml" xmlns:w15="http://schemas.microsoft.com/office/word/2012/wordml" xmlns:w16cex="http://schemas.microsoft.com/office/word/2018/wordml/cex" xmlns:w16cid="http://schemas.microsoft.com/office/word/2016/wordml/cid" xmlns:w16="http://schemas.microsoft.com/office/word/2018/wordml" xmlns:w16du="http://schemas.microsoft.com/office/word/2023/wordml/word16du" xmlns:w16sdtdh="http://schemas.microsoft.com/office/word/2020/wordml/sdtdatahash" xmlns:w16sdtfl="http://schemas.microsoft.com/office/word/2024/wordml/sdtformatlock" xmlns:w16se="http://schemas.microsoft.com/office/word/2015/wordml/symex" xmlns:wpg="http://schemas.microsoft.com/office/word/2010/wordprocessingGroup" xmlns:wpi="http://schemas.microsoft.com/office/word/2010/wordprocessingInk" xmlns:wne="http://schemas.microsoft.com/office/word/2006/wordml" xmlns:wps="http://schemas.microsoft.com/office/word/2010/wordprocessingShape" mc:Ignorable="w14 w15 w16se w16cid w16 w16cex w16sdtdh w16sdtfl w16du wp14">
   <w:p>
     <w:pPr>
       <w:pStyle w:val="Header"/>
@@ -1281,7 +1047,7 @@
             </wp:anchor>
           </w:drawing>
         </mc:Choice>
-        <mc:Fallback xmlns:w16sdtdh="http://schemas.microsoft.com/office/word/2020/wordml/sdtdatahash" xmlns:w16="http://schemas.microsoft.com/office/word/2018/wordml" xmlns:w16cid="http://schemas.microsoft.com/office/word/2016/wordml/cid" xmlns:w16cex="http://schemas.microsoft.com/office/word/2018/wordml/cex" xmlns:oel="http://schemas.microsoft.com/office/2019/extlst" xmlns:am3d="http://schemas.microsoft.com/office/drawing/2017/model3d" xmlns:aink="http://schemas.microsoft.com/office/drawing/2016/ink" xmlns:cx8="http://schemas.microsoft.com/office/drawing/2016/5/14/chartex" xmlns:cx7="http://schemas.microsoft.com/office/drawing/2016/5/13/chartex" xmlns:cx6="http://schemas.microsoft.com/office/drawing/2016/5/12/chartex" xmlns:cx5="http://schemas.microsoft.com/office/drawing/2016/5/11/chartex" xmlns:cx4="http://schemas.microsoft.com/office/drawing/2016/5/10/chartex" xmlns:cx3="http://schemas.microsoft.com/office/drawing/2016/5/9/chartex" xmlns:cx2="http://schemas.microsoft.com/office/drawing/2015/10/21/chartex">
+        <mc:Fallback>
           <w:pict>
             <v:line w14:anchorId="1532E998" id="Straight Connector 2" o:spid="_x0000_s1026" style="position:absolute;z-index:251657216;visibility:visible;mso-wrap-style:square;mso-width-percent:0;mso-wrap-distance-left:9pt;mso-wrap-distance-top:0;mso-wrap-distance-right:9pt;mso-wrap-distance-bottom:0;mso-position-horizontal:absolute;mso-position-horizontal-relative:text;mso-position-vertical:absolute;mso-position-vertical-relative:text;mso-width-percent:0;mso-width-relative:margin" from="-.15pt,25.95pt" to="480.9pt,25.95pt" o:gfxdata="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" strokecolor="#003d85" strokeweight=".25pt"/>
           </w:pict>
@@ -1323,7 +1089,7 @@
 </file>
 
 <file path=word/numbering.xml><?xml version="1.0" encoding="utf-8"?>
-<w:numbering xmlns:wpc="http://schemas.microsoft.com/office/word/2010/wordprocessingCanvas" xmlns:cx="http://schemas.microsoft.com/office/drawing/2014/chartex" xmlns:cx1="http://schemas.microsoft.com/office/drawing/2015/9/8/chartex" xmlns:mc="http://schemas.openxmlformats.org/markup-compatibility/2006" xmlns:o="urn:schemas-microsoft-com:office:office" xmlns:r="http://schemas.openxmlformats.org/officeDocument/2006/relationships" xmlns:m="http://schemas.openxmlformats.org/officeDocument/2006/math" xmlns:v="urn:schemas-microsoft-com:vml" xmlns:wp14="http://schemas.microsoft.com/office/word/2010/wordprocessingDrawing" xmlns:wp="http://schemas.openxmlformats.org/drawingml/2006/wordprocessingDrawing" xmlns:w10="urn:schemas-microsoft-com:office:word" xmlns:w="http://schemas.openxmlformats.org/wordprocessingml/2006/main" xmlns:w14="http://schemas.microsoft.com/office/word/2010/wordml" xmlns:w15="http://schemas.microsoft.com/office/word/2012/wordml" xmlns:w16se="http://schemas.microsoft.com/office/word/2015/wordml/symex" xmlns:wpg="http://schemas.microsoft.com/office/word/2010/wordprocessingGroup" xmlns:wpi="http://schemas.microsoft.com/office/word/2010/wordprocessingInk" xmlns:wne="http://schemas.microsoft.com/office/word/2006/wordml" xmlns:wps="http://schemas.microsoft.com/office/word/2010/wordprocessingShape" mc:Ignorable="w14 w15 w16se wp14">
+<w:numbering xmlns:wpc="http://schemas.microsoft.com/office/word/2010/wordprocessingCanvas" xmlns:cx="http://schemas.microsoft.com/office/drawing/2014/chartex" xmlns:cx1="http://schemas.microsoft.com/office/drawing/2015/9/8/chartex" xmlns:cx2="http://schemas.microsoft.com/office/drawing/2015/10/21/chartex" xmlns:cx3="http://schemas.microsoft.com/office/drawing/2016/5/9/chartex" xmlns:cx4="http://schemas.microsoft.com/office/drawing/2016/5/10/chartex" xmlns:cx5="http://schemas.microsoft.com/office/drawing/2016/5/11/chartex" xmlns:cx6="http://schemas.microsoft.com/office/drawing/2016/5/12/chartex" xmlns:cx7="http://schemas.microsoft.com/office/drawing/2016/5/13/chartex" xmlns:cx8="http://schemas.microsoft.com/office/drawing/2016/5/14/chartex" xmlns:mc="http://schemas.openxmlformats.org/markup-compatibility/2006" xmlns:aink="http://schemas.microsoft.com/office/drawing/2016/ink" xmlns:am3d="http://schemas.microsoft.com/office/drawing/2017/model3d" xmlns:o="urn:schemas-microsoft-com:office:office" xmlns:oel="http://schemas.microsoft.com/office/2019/extlst" xmlns:r="http://schemas.openxmlformats.org/officeDocument/2006/relationships" xmlns:m="http://schemas.openxmlformats.org/officeDocument/2006/math" xmlns:v="urn:schemas-microsoft-com:vml" xmlns:wp14="http://schemas.microsoft.com/office/word/2010/wordprocessingDrawing" xmlns:wp="http://schemas.openxmlformats.org/drawingml/2006/wordprocessingDrawing" xmlns:w10="urn:schemas-microsoft-com:office:word" xmlns:w="http://schemas.openxmlformats.org/wordprocessingml/2006/main" xmlns:w14="http://schemas.microsoft.com/office/word/2010/wordml" xmlns:w15="http://schemas.microsoft.com/office/word/2012/wordml" xmlns:w16cex="http://schemas.microsoft.com/office/word/2018/wordml/cex" xmlns:w16cid="http://schemas.microsoft.com/office/word/2016/wordml/cid" xmlns:w16="http://schemas.microsoft.com/office/word/2018/wordml" xmlns:w16du="http://schemas.microsoft.com/office/word/2023/wordml/word16du" xmlns:w16sdtdh="http://schemas.microsoft.com/office/word/2020/wordml/sdtdatahash" xmlns:w16sdtfl="http://schemas.microsoft.com/office/word/2024/wordml/sdtformatlock" xmlns:w16se="http://schemas.microsoft.com/office/word/2015/wordml/symex" xmlns:wpg="http://schemas.microsoft.com/office/word/2010/wordprocessingGroup" xmlns:wpi="http://schemas.microsoft.com/office/word/2010/wordprocessingInk" xmlns:wne="http://schemas.microsoft.com/office/word/2006/wordml" xmlns:wps="http://schemas.microsoft.com/office/word/2010/wordprocessingShape" mc:Ignorable="w14 w15 w16se w16cid w16 w16cex w16sdtdh w16sdtfl w16du wp14">
   <w:abstractNum w:abstractNumId="0" w15:restartNumberingAfterBreak="0">
     <w:nsid w:val="2DFB2120"/>
     <w:multiLevelType w:val="hybridMultilevel"/>
@@ -1978,62 +1744,62 @@
       </w:rPr>
     </w:lvl>
   </w:abstractNum>
-  <w:num w:numId="1">
+  <w:num w:numId="1" w16cid:durableId="1890796036">
     <w:abstractNumId w:val="2"/>
   </w:num>
-  <w:num w:numId="2">
+  <w:num w:numId="2" w16cid:durableId="59907382">
     <w:abstractNumId w:val="2"/>
   </w:num>
-  <w:num w:numId="3">
+  <w:num w:numId="3" w16cid:durableId="1160342673">
     <w:abstractNumId w:val="2"/>
   </w:num>
-  <w:num w:numId="4">
+  <w:num w:numId="4" w16cid:durableId="1268344643">
     <w:abstractNumId w:val="2"/>
   </w:num>
-  <w:num w:numId="5">
+  <w:num w:numId="5" w16cid:durableId="1410616640">
     <w:abstractNumId w:val="2"/>
   </w:num>
-  <w:num w:numId="6">
+  <w:num w:numId="6" w16cid:durableId="156457126">
     <w:abstractNumId w:val="2"/>
   </w:num>
-  <w:num w:numId="7">
+  <w:num w:numId="7" w16cid:durableId="1665619487">
     <w:abstractNumId w:val="2"/>
   </w:num>
-  <w:num w:numId="8">
+  <w:num w:numId="8" w16cid:durableId="1915386963">
     <w:abstractNumId w:val="2"/>
   </w:num>
-  <w:num w:numId="9">
+  <w:num w:numId="9" w16cid:durableId="1199660432">
     <w:abstractNumId w:val="2"/>
   </w:num>
-  <w:num w:numId="10">
+  <w:num w:numId="10" w16cid:durableId="258952820">
     <w:abstractNumId w:val="2"/>
   </w:num>
-  <w:num w:numId="11">
+  <w:num w:numId="11" w16cid:durableId="225259804">
     <w:abstractNumId w:val="2"/>
   </w:num>
-  <w:num w:numId="12">
+  <w:num w:numId="12" w16cid:durableId="1962227989">
     <w:abstractNumId w:val="2"/>
   </w:num>
-  <w:num w:numId="13">
+  <w:num w:numId="13" w16cid:durableId="1254167833">
     <w:abstractNumId w:val="0"/>
   </w:num>
-  <w:num w:numId="14">
+  <w:num w:numId="14" w16cid:durableId="420639266">
     <w:abstractNumId w:val="5"/>
   </w:num>
-  <w:num w:numId="15">
+  <w:num w:numId="15" w16cid:durableId="1248346499">
     <w:abstractNumId w:val="3"/>
   </w:num>
-  <w:num w:numId="16">
+  <w:num w:numId="16" w16cid:durableId="1303534538">
     <w:abstractNumId w:val="1"/>
   </w:num>
-  <w:num w:numId="17">
+  <w:num w:numId="17" w16cid:durableId="990909925">
     <w:abstractNumId w:val="4"/>
   </w:num>
 </w:numbering>
 </file>
 
 <file path=word/styles.xml><?xml version="1.0" encoding="utf-8"?>
-<w:styles xmlns:mc="http://schemas.openxmlformats.org/markup-compatibility/2006" xmlns:r="http://schemas.openxmlformats.org/officeDocument/2006/relationships" xmlns:w="http://schemas.openxmlformats.org/wordprocessingml/2006/main" xmlns:w14="http://schemas.microsoft.com/office/word/2010/wordml" xmlns:w15="http://schemas.microsoft.com/office/word/2012/wordml" xmlns:w16se="http://schemas.microsoft.com/office/word/2015/wordml/symex" mc:Ignorable="w14 w15 w16se">
+<w:styles xmlns:mc="http://schemas.openxmlformats.org/markup-compatibility/2006" xmlns:r="http://schemas.openxmlformats.org/officeDocument/2006/relationships" xmlns:w="http://schemas.openxmlformats.org/wordprocessingml/2006/main" xmlns:w14="http://schemas.microsoft.com/office/word/2010/wordml" xmlns:w15="http://schemas.microsoft.com/office/word/2012/wordml" xmlns:w16cex="http://schemas.microsoft.com/office/word/2018/wordml/cex" xmlns:w16cid="http://schemas.microsoft.com/office/word/2016/wordml/cid" xmlns:w16="http://schemas.microsoft.com/office/word/2018/wordml" xmlns:w16du="http://schemas.microsoft.com/office/word/2023/wordml/word16du" xmlns:w16sdtdh="http://schemas.microsoft.com/office/word/2020/wordml/sdtdatahash" xmlns:w16sdtfl="http://schemas.microsoft.com/office/word/2024/wordml/sdtformatlock" xmlns:w16se="http://schemas.microsoft.com/office/word/2015/wordml/symex" mc:Ignorable="w14 w15 w16se w16cid w16 w16cex w16sdtdh w16sdtfl w16du">
   <w:docDefaults>
     <w:rPrDefault>
       <w:rPr>
@@ -2049,7 +1815,7 @@
       </w:pPr>
     </w:pPrDefault>
   </w:docDefaults>
-  <w:latentStyles w:defLockedState="0" w:defUIPriority="99" w:defSemiHidden="0" w:defUnhideWhenUsed="0" w:defQFormat="0" w:count="371">
+  <w:latentStyles w:defLockedState="0" w:defUIPriority="99" w:defSemiHidden="0" w:defUnhideWhenUsed="0" w:defQFormat="0" w:count="376">
     <w:lsdException w:name="Normal" w:uiPriority="0" w:qFormat="1"/>
     <w:lsdException w:name="heading 1" w:uiPriority="9" w:qFormat="1"/>
     <w:lsdException w:name="heading 2" w:semiHidden="1" w:uiPriority="9" w:unhideWhenUsed="1" w:qFormat="1"/>
@@ -2421,6 +2187,11 @@
     <w:lsdException w:name="List Table 5 Dark Accent 6" w:uiPriority="50"/>
     <w:lsdException w:name="List Table 6 Colorful Accent 6" w:uiPriority="51"/>
     <w:lsdException w:name="List Table 7 Colorful Accent 6" w:uiPriority="52"/>
+    <w:lsdException w:name="Mention" w:semiHidden="1" w:unhideWhenUsed="1"/>
+    <w:lsdException w:name="Smart Hyperlink" w:semiHidden="1" w:unhideWhenUsed="1"/>
+    <w:lsdException w:name="Hashtag" w:semiHidden="1" w:unhideWhenUsed="1"/>
+    <w:lsdException w:name="Unresolved Mention" w:semiHidden="1" w:unhideWhenUsed="1"/>
+    <w:lsdException w:name="Smart Link" w:semiHidden="1" w:unhideWhenUsed="1"/>
   </w:latentStyles>
   <w:style w:type="paragraph" w:default="1" w:styleId="Normal">
     <w:name w:val="Normal"/>

</xml_diff>